<commit_message>
Nginx installed on ec2 instance
</commit_message>
<xml_diff>
--- a/Cloud9/Cloud9_demo.docx
+++ b/Cloud9/Cloud9_demo.docx
@@ -15,6 +15,33 @@
           <w:bCs/>
         </w:rPr>
         <w:t>Creating Cloud9 environment.</w:t>
+      </w:r>
+    </w:p>
+    <w:p>
+      <w:pPr>
+        <w:rPr>
+          <w:lang w:val="en-GB"/>
+        </w:rPr>
+      </w:pPr>
+      <w:r>
+        <w:rPr>
+          <w:b/>
+          <w:bCs/>
+          <w:lang w:val="en-GB"/>
+        </w:rPr>
+        <w:t>Note:</w:t>
+      </w:r>
+      <w:r>
+        <w:rPr>
+          <w:lang w:val="en-GB"/>
+        </w:rPr>
+        <w:t xml:space="preserve"> Security group for c</w:t>
+      </w:r>
+      <w:r>
+        <w:rPr>
+          <w:lang w:val="en-GB"/>
+        </w:rPr>
+        <w:t>loud9 will be same as ec2 instance.</w:t>
       </w:r>
     </w:p>
     <w:p>
@@ -413,6 +440,9 @@
     <w:p>
       <w:pPr>
         <w:pStyle w:val="ListParagraph"/>
+        <w:rPr>
+          <w:lang w:val="en-GB"/>
+        </w:rPr>
       </w:pPr>
     </w:p>
     <w:p>

</xml_diff>